<commit_message>
added appendix to report document
</commit_message>
<xml_diff>
--- a/Report.docx
+++ b/Report.docx
@@ -30,17 +30,8 @@
           <w:b/>
           <w:bCs/>
         </w:rPr>
-        <w:t xml:space="preserve">, Lewis Budd-Holland, Christopher Cheung, Adam Lamy, Steven Li, Demilade </w:t>
-      </w:r>
-      <w:proofErr w:type="spellStart"/>
-      <w:r>
-        <w:rPr>
-          <w:b/>
-          <w:bCs/>
-        </w:rPr>
-        <w:t>Ogunnupebi</w:t>
-      </w:r>
-      <w:proofErr w:type="spellEnd"/>
+        <w:t>, Lewis Budd-Holland, Christopher Cheung, Adam Lamy, Steven Li, Demilade Ogunnupebi</w:t>
+      </w:r>
     </w:p>
     <w:p>
       <w:pPr>
@@ -1807,13 +1798,7 @@
     </w:p>
     <w:p>
       <w:r>
-        <w:t xml:space="preserve">Our proposed solution is to build a virtual environment in VR that replicates a real-life concert hall. This environment would consist of a stage where the artist in question would perform, as well as seating on the floor for concertgoers and on a higher level using three separate platforms. As this is a virtual environment, we also have more flexibility and freedom over what and how lighting and special effects are used, as well as the option to change the size of the environment if needed. This allows us to put a twist on the traditional concert setting which are limited by what is possible in the real world compared to our solution which allows us to design environments that cannot be easily </w:t>
-      </w:r>
-      <w:r>
-        <w:t>replicated, in</w:t>
-      </w:r>
-      <w:r>
-        <w:t xml:space="preserve"> turn, achieving our aim of creating an engaging and immersive experience for music fans.</w:t>
+        <w:t>Our proposed solution is to build a virtual environment in VR that replicates a real-life concert hall. This environment would consist of a stage where the artist in question would perform, as well as seating on the floor for concertgoers and on a higher level using three separate platforms. As this is a virtual environment, we also have more flexibility and freedom over what and how lighting and special effects are used, as well as the option to change the size of the environment if needed. This allows us to put a twist on the traditional concert setting which are limited by what is possible in the real world compared to our solution which allows us to design environments that cannot be easily replicated, in turn, achieving our aim of creating an engaging and immersive experience for music fans.</w:t>
       </w:r>
     </w:p>
     <w:p>
@@ -1837,6 +1822,9 @@
         </w:rPr>
       </w:pPr>
       <w:r>
+        <w:rPr>
+          <w:noProof/>
+        </w:rPr>
         <w:lastRenderedPageBreak/>
         <w:drawing>
           <wp:inline distT="0" distB="0" distL="0" distR="0" wp14:anchorId="0BFD840C" wp14:editId="2860F82E">
@@ -1892,13 +1880,7 @@
     </w:p>
     <w:p>
       <w:r>
-        <w:t xml:space="preserve">VR also significantly impacts user behaviour, influencing how individuals interact within virtual environments. One notable effect is the Proteus Effect, where an individual’s behaviour aligns with the characteristics of their virtual avatar (MIT Press, 2024). Our users should look to experience a VR concert </w:t>
-      </w:r>
-      <w:r>
-        <w:t>like</w:t>
-      </w:r>
-      <w:r>
-        <w:t xml:space="preserve"> the Hatsune Miku VR concert in 2023, featuring high-fidelity sound, effects, and an immersive and reactive virtual space that mimics a real concert (Miku Expo, 2023).</w:t>
+        <w:t>VR also significantly impacts user behaviour, influencing how individuals interact within virtual environments. One notable effect is the Proteus Effect, where an individual’s behaviour aligns with the characteristics of their virtual avatar (MIT Press, 2024). Our users should look to experience a VR concert like the Hatsune Miku VR concert in 2023, featuring high-fidelity sound, effects, and an immersive and reactive virtual space that mimics a real concert (Miku Expo, 2023).</w:t>
       </w:r>
     </w:p>
     <w:p>
@@ -1917,6 +1899,9 @@
     </w:p>
     <w:p>
       <w:r>
+        <w:rPr>
+          <w:noProof/>
+        </w:rPr>
         <w:drawing>
           <wp:inline distT="0" distB="0" distL="0" distR="0" wp14:anchorId="038C5A97" wp14:editId="7B3E60CE">
             <wp:extent cx="5731510" cy="949960"/>
@@ -1956,6 +1941,9 @@
     </w:p>
     <w:p>
       <w:r>
+        <w:rPr>
+          <w:noProof/>
+        </w:rPr>
         <w:drawing>
           <wp:inline distT="0" distB="0" distL="0" distR="0" wp14:anchorId="1731D301" wp14:editId="0A24AD4E">
             <wp:extent cx="5731510" cy="1990090"/>
@@ -2015,6 +2003,9 @@
     </w:p>
     <w:p>
       <w:r>
+        <w:rPr>
+          <w:noProof/>
+        </w:rPr>
         <w:drawing>
           <wp:inline distT="0" distB="0" distL="0" distR="0" wp14:anchorId="12D8CC0B" wp14:editId="5671E35A">
             <wp:extent cx="3806456" cy="3845677"/>
@@ -2138,6 +2129,9 @@
         <w:pStyle w:val="Heading2"/>
       </w:pPr>
       <w:r>
+        <w:rPr>
+          <w:noProof/>
+        </w:rPr>
         <w:drawing>
           <wp:anchor distT="0" distB="0" distL="114300" distR="114300" simplePos="0" relativeHeight="251658240" behindDoc="0" locked="0" layoutInCell="1" allowOverlap="1" wp14:anchorId="48B994FC" wp14:editId="577A487A">
             <wp:simplePos x="0" y="0"/>
@@ -2252,6 +2246,9 @@
         </w:rPr>
       </w:pPr>
       <w:r>
+        <w:rPr>
+          <w:noProof/>
+        </w:rPr>
         <w:drawing>
           <wp:inline distT="0" distB="0" distL="0" distR="0" wp14:anchorId="3F39E7E2" wp14:editId="19BC84DB">
             <wp:extent cx="5731510" cy="2107301"/>
@@ -2327,6 +2324,9 @@
         </w:rPr>
       </w:pPr>
       <w:r>
+        <w:rPr>
+          <w:noProof/>
+        </w:rPr>
         <w:drawing>
           <wp:inline distT="0" distB="0" distL="0" distR="0" wp14:anchorId="3B201C53" wp14:editId="54A4205C">
             <wp:extent cx="5731510" cy="3176905"/>
@@ -3954,13 +3954,7 @@
     </w:p>
     <w:p>
       <w:r>
-        <w:t xml:space="preserve">The stage design will feature a futuristic space that includes both digital and natural aesthetics. </w:t>
-      </w:r>
-      <w:r>
-        <w:t>Like</w:t>
-      </w:r>
-      <w:r>
-        <w:t xml:space="preserve"> a transparent, holographic stage with floating platforms that change colours and morph in sync with the music. There will be neon and particle effects with lighting and visuals that shift according to the song’s tempo and mood. This stage design ensures the stage does not feel static, enhancing the feeling of a live concert within virtual reality.</w:t>
+        <w:t>The stage design will feature a futuristic space that includes both digital and natural aesthetics. Like a transparent, holographic stage with floating platforms that change colours and morph in sync with the music. There will be neon and particle effects with lighting and visuals that shift according to the song’s tempo and mood. This stage design ensures the stage does not feel static, enhancing the feeling of a live concert within virtual reality.</w:t>
       </w:r>
     </w:p>
     <w:p>
@@ -4030,10 +4024,7 @@
         <w:pStyle w:val="Heading2"/>
       </w:pPr>
       <w:r>
-        <w:t xml:space="preserve">1 </w:t>
-      </w:r>
-      <w:r>
-        <w:t>Introduction</w:t>
+        <w:t>1 Introduction</w:t>
       </w:r>
     </w:p>
     <w:p>
@@ -4041,10 +4032,7 @@
         <w:pStyle w:val="Heading3"/>
       </w:pPr>
       <w:r>
-        <w:t xml:space="preserve">1.1 </w:t>
-      </w:r>
-      <w:r>
-        <w:t>Test Objectives</w:t>
+        <w:t>1.1 Test Objectives</w:t>
       </w:r>
     </w:p>
     <w:p>
@@ -4117,10 +4105,7 @@
         <w:pStyle w:val="Heading3"/>
       </w:pPr>
       <w:r>
-        <w:t xml:space="preserve">1.2 </w:t>
-      </w:r>
-      <w:r>
-        <w:t>System Overview</w:t>
+        <w:t>1.2 System Overview</w:t>
       </w:r>
     </w:p>
     <w:p>
@@ -4133,10 +4118,7 @@
         <w:pStyle w:val="Heading2"/>
       </w:pPr>
       <w:r>
-        <w:t xml:space="preserve">2 </w:t>
-      </w:r>
-      <w:r>
-        <w:t>Approach</w:t>
+        <w:t>2 Approach</w:t>
       </w:r>
     </w:p>
     <w:p>
@@ -4144,10 +4126,7 @@
         <w:pStyle w:val="Heading3"/>
       </w:pPr>
       <w:r>
-        <w:t xml:space="preserve">2.1 </w:t>
-      </w:r>
-      <w:r>
-        <w:t>Assumptions and Constraints</w:t>
+        <w:t>2.1 Assumptions and Constraints</w:t>
       </w:r>
     </w:p>
     <w:p>
@@ -6817,7 +6796,7 @@
         <w:pStyle w:val="Heading1"/>
       </w:pPr>
       <w:r>
-        <w:t>8 Citations</w:t>
+        <w:t>9 Citations</w:t>
       </w:r>
     </w:p>
     <w:p>
@@ -6855,10 +6834,7 @@
         </w:r>
       </w:hyperlink>
       <w:r>
-        <w:t xml:space="preserve"> </w:t>
-      </w:r>
-      <w:r>
-        <w:t>(Last accessed March 2025)</w:t>
+        <w:t xml:space="preserve"> (Last accessed March 2025)</w:t>
       </w:r>
     </w:p>
     <w:p>
@@ -6881,10 +6857,7 @@
         </w:r>
       </w:hyperlink>
       <w:r>
-        <w:t xml:space="preserve"> </w:t>
-      </w:r>
-      <w:r>
-        <w:t>(Last accessed March 2025)</w:t>
+        <w:t xml:space="preserve"> (Last accessed March 2025)</w:t>
       </w:r>
     </w:p>
     <w:p>
@@ -6910,10 +6883,7 @@
       </w:r>
       <w:proofErr w:type="spellEnd"/>
       <w:r>
-        <w:t xml:space="preserve"> </w:t>
-      </w:r>
-      <w:r>
-        <w:t>(Last accessed March 2025)</w:t>
+        <w:t xml:space="preserve"> (Last accessed March 2025)</w:t>
       </w:r>
     </w:p>
     <w:p>
@@ -6928,10 +6898,7 @@
         <w:t>ResearchGate. (2024). Assessing User Experience in Immersive Virtual Reality Environment: A Review of Interconnected Terms and Meanings. Retrieved from https://www.researchgate.net/publication/381559070_Assessing_User_Experience_ in_Immersive_Virtual_Reality_Environment_A_review_of_interconnected_terms_and _meaning</w:t>
       </w:r>
       <w:r>
-        <w:t xml:space="preserve">s </w:t>
-      </w:r>
-      <w:r>
-        <w:t>(Last accessed March 2025)</w:t>
+        <w:t>s (Last accessed March 2025)</w:t>
       </w:r>
     </w:p>
     <w:p>
@@ -6954,15 +6921,793 @@
         </w:r>
       </w:hyperlink>
       <w:r>
-        <w:t xml:space="preserve"> </w:t>
-      </w:r>
-      <w:r>
-        <w:t>(Last accessed March 2025)</w:t>
-      </w:r>
-    </w:p>
-    <w:p/>
+        <w:t xml:space="preserve"> (Last accessed March 2025)</w:t>
+      </w:r>
+    </w:p>
+    <w:p>
+      <w:pPr>
+        <w:pStyle w:val="Heading1"/>
+      </w:pPr>
+      <w:r>
+        <w:t>8</w:t>
+      </w:r>
+      <w:r>
+        <w:t xml:space="preserve"> Appendix</w:t>
+      </w:r>
+    </w:p>
+    <w:p>
+      <w:pPr>
+        <w:pStyle w:val="Compact"/>
+        <w:rPr>
+          <w:b/>
+          <w:bCs/>
+          <w:noProof/>
+          <w:sz w:val="28"/>
+          <w:szCs w:val="28"/>
+        </w:rPr>
+      </w:pPr>
+      <w:r>
+        <w:rPr>
+          <w:b/>
+          <w:bCs/>
+          <w:noProof/>
+          <w:sz w:val="28"/>
+          <w:szCs w:val="28"/>
+        </w:rPr>
+        <w:t>Survey Questions</w:t>
+      </w:r>
+    </w:p>
+    <w:p>
+      <w:pPr>
+        <w:pStyle w:val="Compact"/>
+        <w:rPr>
+          <w:noProof/>
+        </w:rPr>
+      </w:pPr>
+      <w:r>
+        <w:rPr>
+          <w:noProof/>
+        </w:rPr>
+        <w:t>Test 1: Overall User Experience Evaluation</w:t>
+      </w:r>
+    </w:p>
+    <w:p>
+      <w:pPr>
+        <w:pStyle w:val="Compact"/>
+        <w:numPr>
+          <w:ilvl w:val="1"/>
+          <w:numId w:val="23"/>
+        </w:numPr>
+        <w:rPr>
+          <w:noProof/>
+        </w:rPr>
+      </w:pPr>
+      <w:r>
+        <w:rPr>
+          <w:noProof/>
+        </w:rPr>
+        <w:t>Please rate the following statements (1-10):</w:t>
+      </w:r>
+    </w:p>
+    <w:p>
+      <w:pPr>
+        <w:pStyle w:val="Compact"/>
+        <w:numPr>
+          <w:ilvl w:val="2"/>
+          <w:numId w:val="23"/>
+        </w:numPr>
+        <w:rPr>
+          <w:noProof/>
+        </w:rPr>
+      </w:pPr>
+      <w:r>
+        <w:rPr>
+          <w:noProof/>
+        </w:rPr>
+        <w:lastRenderedPageBreak/>
+        <w:t>I was able to explore the concert space without difficulty.</w:t>
+      </w:r>
+    </w:p>
+    <w:p>
+      <w:pPr>
+        <w:pStyle w:val="Compact"/>
+        <w:numPr>
+          <w:ilvl w:val="2"/>
+          <w:numId w:val="23"/>
+        </w:numPr>
+        <w:rPr>
+          <w:noProof/>
+        </w:rPr>
+      </w:pPr>
+      <w:r>
+        <w:rPr>
+          <w:noProof/>
+        </w:rPr>
+        <w:t>I found it easy to start the concert performance.</w:t>
+      </w:r>
+    </w:p>
+    <w:p>
+      <w:pPr>
+        <w:pStyle w:val="Compact"/>
+        <w:numPr>
+          <w:ilvl w:val="2"/>
+          <w:numId w:val="23"/>
+        </w:numPr>
+        <w:rPr>
+          <w:noProof/>
+        </w:rPr>
+      </w:pPr>
+      <w:r>
+        <w:rPr>
+          <w:noProof/>
+        </w:rPr>
+        <w:t>The controls (movement, camera, etc.) were intuitive.</w:t>
+      </w:r>
+    </w:p>
+    <w:p>
+      <w:pPr>
+        <w:pStyle w:val="Compact"/>
+        <w:numPr>
+          <w:ilvl w:val="2"/>
+          <w:numId w:val="23"/>
+        </w:numPr>
+        <w:rPr>
+          <w:noProof/>
+        </w:rPr>
+      </w:pPr>
+      <w:r>
+        <w:rPr>
+          <w:noProof/>
+        </w:rPr>
+        <w:t>The experience felt immersive and engaging.</w:t>
+      </w:r>
+    </w:p>
+    <w:p>
+      <w:pPr>
+        <w:pStyle w:val="Compact"/>
+        <w:numPr>
+          <w:ilvl w:val="2"/>
+          <w:numId w:val="23"/>
+        </w:numPr>
+        <w:rPr>
+          <w:noProof/>
+        </w:rPr>
+      </w:pPr>
+      <w:r>
+        <w:rPr>
+          <w:noProof/>
+        </w:rPr>
+        <w:t>I felt like I was part of a larger event (e.g., like being at a real concert).</w:t>
+      </w:r>
+    </w:p>
+    <w:p>
+      <w:pPr>
+        <w:pStyle w:val="Compact"/>
+        <w:numPr>
+          <w:ilvl w:val="2"/>
+          <w:numId w:val="23"/>
+        </w:numPr>
+        <w:rPr>
+          <w:noProof/>
+        </w:rPr>
+      </w:pPr>
+      <w:r>
+        <w:rPr>
+          <w:noProof/>
+        </w:rPr>
+        <w:t>I would consider using this app again for a virtual concert.</w:t>
+      </w:r>
+    </w:p>
+    <w:p>
+      <w:pPr>
+        <w:pStyle w:val="Compact"/>
+        <w:numPr>
+          <w:ilvl w:val="2"/>
+          <w:numId w:val="23"/>
+        </w:numPr>
+        <w:rPr>
+          <w:noProof/>
+        </w:rPr>
+      </w:pPr>
+      <w:r>
+        <w:rPr>
+          <w:noProof/>
+        </w:rPr>
+        <w:t>I was able to interact with the environment in a fun or meaningful way.</w:t>
+      </w:r>
+    </w:p>
+    <w:p>
+      <w:pPr>
+        <w:pStyle w:val="Compact"/>
+        <w:numPr>
+          <w:ilvl w:val="1"/>
+          <w:numId w:val="23"/>
+        </w:numPr>
+        <w:rPr>
+          <w:noProof/>
+        </w:rPr>
+      </w:pPr>
+      <w:r>
+        <w:rPr>
+          <w:noProof/>
+        </w:rPr>
+        <w:t>Do you have any comments to add about our system?</w:t>
+      </w:r>
+    </w:p>
+    <w:p>
+      <w:pPr>
+        <w:pStyle w:val="Compact"/>
+        <w:rPr>
+          <w:noProof/>
+        </w:rPr>
+      </w:pPr>
+      <w:r>
+        <w:rPr>
+          <w:noProof/>
+        </w:rPr>
+        <w:t>Test 2:Performance and Functionality Test</w:t>
+      </w:r>
+    </w:p>
+    <w:p>
+      <w:pPr>
+        <w:pStyle w:val="Compact"/>
+        <w:numPr>
+          <w:ilvl w:val="1"/>
+          <w:numId w:val="24"/>
+        </w:numPr>
+        <w:rPr>
+          <w:noProof/>
+        </w:rPr>
+      </w:pPr>
+      <w:r>
+        <w:rPr>
+          <w:noProof/>
+        </w:rPr>
+        <w:t>Please rate the following statements (1-10):</w:t>
+      </w:r>
+      <w:r>
+        <w:rPr>
+          <w:noProof/>
+        </w:rPr>
+        <w:tab/>
+      </w:r>
+    </w:p>
+    <w:p>
+      <w:pPr>
+        <w:pStyle w:val="Compact"/>
+        <w:numPr>
+          <w:ilvl w:val="2"/>
+          <w:numId w:val="24"/>
+        </w:numPr>
+        <w:rPr>
+          <w:noProof/>
+        </w:rPr>
+      </w:pPr>
+      <w:r>
+        <w:rPr>
+          <w:noProof/>
+        </w:rPr>
+        <w:t>The app loaded quickly and without issues.</w:t>
+      </w:r>
+    </w:p>
+    <w:p>
+      <w:pPr>
+        <w:pStyle w:val="Compact"/>
+        <w:numPr>
+          <w:ilvl w:val="2"/>
+          <w:numId w:val="24"/>
+        </w:numPr>
+        <w:rPr>
+          <w:noProof/>
+        </w:rPr>
+      </w:pPr>
+      <w:r>
+        <w:rPr>
+          <w:noProof/>
+        </w:rPr>
+        <w:t>I experienced smooth performance while moving around the space.</w:t>
+      </w:r>
+    </w:p>
+    <w:p>
+      <w:pPr>
+        <w:pStyle w:val="Compact"/>
+        <w:numPr>
+          <w:ilvl w:val="2"/>
+          <w:numId w:val="24"/>
+        </w:numPr>
+        <w:rPr>
+          <w:noProof/>
+        </w:rPr>
+      </w:pPr>
+      <w:r>
+        <w:rPr>
+          <w:noProof/>
+        </w:rPr>
+        <w:t>There was little or no lag when interacting or changing views.</w:t>
+      </w:r>
+    </w:p>
+    <w:p>
+      <w:pPr>
+        <w:pStyle w:val="Compact"/>
+        <w:numPr>
+          <w:ilvl w:val="2"/>
+          <w:numId w:val="24"/>
+        </w:numPr>
+        <w:rPr>
+          <w:noProof/>
+        </w:rPr>
+      </w:pPr>
+      <w:r>
+        <w:rPr>
+          <w:noProof/>
+        </w:rPr>
+        <w:t>The system felt stable throughout the session.</w:t>
+      </w:r>
+    </w:p>
+    <w:p>
+      <w:pPr>
+        <w:pStyle w:val="Compact"/>
+        <w:numPr>
+          <w:ilvl w:val="2"/>
+          <w:numId w:val="24"/>
+        </w:numPr>
+        <w:rPr>
+          <w:noProof/>
+        </w:rPr>
+      </w:pPr>
+      <w:r>
+        <w:rPr>
+          <w:noProof/>
+        </w:rPr>
+        <w:t>I did not encounter any crashes or unexpected behaviour.</w:t>
+      </w:r>
+    </w:p>
+    <w:p>
+      <w:pPr>
+        <w:pStyle w:val="Compact"/>
+        <w:numPr>
+          <w:ilvl w:val="2"/>
+          <w:numId w:val="24"/>
+        </w:numPr>
+        <w:rPr>
+          <w:noProof/>
+        </w:rPr>
+      </w:pPr>
+      <w:r>
+        <w:rPr>
+          <w:noProof/>
+        </w:rPr>
+        <w:t>The application responded well to all my inputs, even unusual ones.</w:t>
+      </w:r>
+    </w:p>
+    <w:p>
+      <w:pPr>
+        <w:pStyle w:val="Compact"/>
+        <w:numPr>
+          <w:ilvl w:val="2"/>
+          <w:numId w:val="24"/>
+        </w:numPr>
+        <w:rPr>
+          <w:noProof/>
+        </w:rPr>
+      </w:pPr>
+      <w:r>
+        <w:rPr>
+          <w:noProof/>
+        </w:rPr>
+        <w:t>I would trust this system to run consistently in a longer session.</w:t>
+      </w:r>
+    </w:p>
+    <w:p>
+      <w:pPr>
+        <w:pStyle w:val="Compact"/>
+        <w:numPr>
+          <w:ilvl w:val="1"/>
+          <w:numId w:val="24"/>
+        </w:numPr>
+        <w:rPr>
+          <w:noProof/>
+        </w:rPr>
+      </w:pPr>
+      <w:r>
+        <w:rPr>
+          <w:noProof/>
+        </w:rPr>
+        <w:t>Do you have any comments to add about our system?</w:t>
+      </w:r>
+    </w:p>
+    <w:p>
+      <w:pPr>
+        <w:pStyle w:val="Compact"/>
+        <w:rPr>
+          <w:noProof/>
+        </w:rPr>
+      </w:pPr>
+      <w:r>
+        <w:rPr>
+          <w:noProof/>
+        </w:rPr>
+        <w:t>Test 3:Navigation and Interaction Trial</w:t>
+      </w:r>
+    </w:p>
+    <w:p>
+      <w:pPr>
+        <w:pStyle w:val="Compact"/>
+        <w:numPr>
+          <w:ilvl w:val="1"/>
+          <w:numId w:val="25"/>
+        </w:numPr>
+        <w:rPr>
+          <w:noProof/>
+        </w:rPr>
+      </w:pPr>
+      <w:r>
+        <w:rPr>
+          <w:noProof/>
+        </w:rPr>
+        <w:t>Please rate the following statements (1-10):</w:t>
+      </w:r>
+    </w:p>
+    <w:p>
+      <w:pPr>
+        <w:pStyle w:val="Compact"/>
+        <w:numPr>
+          <w:ilvl w:val="2"/>
+          <w:numId w:val="25"/>
+        </w:numPr>
+        <w:rPr>
+          <w:noProof/>
+        </w:rPr>
+      </w:pPr>
+      <w:r>
+        <w:rPr>
+          <w:noProof/>
+        </w:rPr>
+        <w:t>I could navigate the environment without help.</w:t>
+      </w:r>
+    </w:p>
+    <w:p>
+      <w:pPr>
+        <w:pStyle w:val="Compact"/>
+        <w:numPr>
+          <w:ilvl w:val="2"/>
+          <w:numId w:val="25"/>
+        </w:numPr>
+        <w:rPr>
+          <w:noProof/>
+        </w:rPr>
+      </w:pPr>
+      <w:r>
+        <w:rPr>
+          <w:noProof/>
+        </w:rPr>
+        <w:t>I was able to start the concert performance on my own.</w:t>
+      </w:r>
+    </w:p>
+    <w:p>
+      <w:pPr>
+        <w:pStyle w:val="Compact"/>
+        <w:numPr>
+          <w:ilvl w:val="2"/>
+          <w:numId w:val="25"/>
+        </w:numPr>
+        <w:rPr>
+          <w:noProof/>
+        </w:rPr>
+      </w:pPr>
+      <w:r>
+        <w:rPr>
+          <w:noProof/>
+        </w:rPr>
+        <w:t>The movement controls were easy to understand.</w:t>
+      </w:r>
+    </w:p>
+    <w:p>
+      <w:pPr>
+        <w:pStyle w:val="Compact"/>
+        <w:numPr>
+          <w:ilvl w:val="2"/>
+          <w:numId w:val="25"/>
+        </w:numPr>
+        <w:rPr>
+          <w:noProof/>
+        </w:rPr>
+      </w:pPr>
+      <w:r>
+        <w:rPr>
+          <w:noProof/>
+        </w:rPr>
+        <w:t>The camera control felt natural and responsive.</w:t>
+      </w:r>
+    </w:p>
+    <w:p>
+      <w:pPr>
+        <w:pStyle w:val="Compact"/>
+        <w:numPr>
+          <w:ilvl w:val="2"/>
+          <w:numId w:val="25"/>
+        </w:numPr>
+        <w:rPr>
+          <w:noProof/>
+        </w:rPr>
+      </w:pPr>
+      <w:r>
+        <w:rPr>
+          <w:noProof/>
+        </w:rPr>
+        <w:t>I understood how to use the interaction features (e.g., clapping).</w:t>
+      </w:r>
+    </w:p>
+    <w:p>
+      <w:pPr>
+        <w:pStyle w:val="Compact"/>
+        <w:numPr>
+          <w:ilvl w:val="2"/>
+          <w:numId w:val="25"/>
+        </w:numPr>
+        <w:rPr>
+          <w:noProof/>
+        </w:rPr>
+      </w:pPr>
+      <w:r>
+        <w:rPr>
+          <w:noProof/>
+        </w:rPr>
+        <w:t>I found the teleportation system clear and useful.</w:t>
+      </w:r>
+    </w:p>
+    <w:p>
+      <w:pPr>
+        <w:pStyle w:val="Compact"/>
+        <w:numPr>
+          <w:ilvl w:val="2"/>
+          <w:numId w:val="25"/>
+        </w:numPr>
+        <w:rPr>
+          <w:noProof/>
+        </w:rPr>
+      </w:pPr>
+      <w:r>
+        <w:rPr>
+          <w:noProof/>
+        </w:rPr>
+        <w:t>I felt confident using the application without guidance.</w:t>
+      </w:r>
+    </w:p>
+    <w:p>
+      <w:pPr>
+        <w:pStyle w:val="Compact"/>
+        <w:numPr>
+          <w:ilvl w:val="1"/>
+          <w:numId w:val="25"/>
+        </w:numPr>
+        <w:rPr>
+          <w:highlight w:val="yellow"/>
+        </w:rPr>
+      </w:pPr>
+      <w:r>
+        <w:rPr>
+          <w:noProof/>
+        </w:rPr>
+        <w:t>Do you have any comments to add about our system?</w:t>
+      </w:r>
+    </w:p>
+    <w:p>
+      <w:pPr>
+        <w:pStyle w:val="Compact"/>
+        <w:rPr>
+          <w:noProof/>
+        </w:rPr>
+      </w:pPr>
+      <w:r>
+        <w:drawing>
+          <wp:inline distT="0" distB="0" distL="0" distR="0" wp14:anchorId="2225DAB9" wp14:editId="28A6708C">
+            <wp:extent cx="3827606" cy="2209800"/>
+            <wp:effectExtent l="0" t="0" r="1905" b="0"/>
+            <wp:docPr id="2137187200" name="Picture 2"/>
+            <wp:cNvGraphicFramePr>
+              <a:graphicFrameLocks xmlns:a="http://schemas.openxmlformats.org/drawingml/2006/main" noChangeAspect="1"/>
+            </wp:cNvGraphicFramePr>
+            <a:graphic xmlns:a="http://schemas.openxmlformats.org/drawingml/2006/main">
+              <a:graphicData uri="http://schemas.openxmlformats.org/drawingml/2006/picture">
+                <pic:pic xmlns:pic="http://schemas.openxmlformats.org/drawingml/2006/picture">
+                  <pic:nvPicPr>
+                    <pic:cNvPr id="0" name="Picture 2"/>
+                    <pic:cNvPicPr>
+                      <a:picLocks noChangeAspect="1" noChangeArrowheads="1"/>
+                    </pic:cNvPicPr>
+                  </pic:nvPicPr>
+                  <pic:blipFill>
+                    <a:blip r:embed="rId20">
+                      <a:extLst>
+                        <a:ext uri="{28A0092B-C50C-407E-A947-70E740481C1C}">
+                          <a14:useLocalDpi xmlns:a14="http://schemas.microsoft.com/office/drawing/2010/main" val="0"/>
+                        </a:ext>
+                      </a:extLst>
+                    </a:blip>
+                    <a:srcRect/>
+                    <a:stretch>
+                      <a:fillRect/>
+                    </a:stretch>
+                  </pic:blipFill>
+                  <pic:spPr bwMode="auto">
+                    <a:xfrm>
+                      <a:off x="0" y="0"/>
+                      <a:ext cx="3848634" cy="2221940"/>
+                    </a:xfrm>
+                    <a:prstGeom prst="rect">
+                      <a:avLst/>
+                    </a:prstGeom>
+                    <a:noFill/>
+                    <a:ln>
+                      <a:noFill/>
+                    </a:ln>
+                  </pic:spPr>
+                </pic:pic>
+              </a:graphicData>
+            </a:graphic>
+          </wp:inline>
+        </w:drawing>
+      </w:r>
+    </w:p>
+    <w:p>
+      <w:pPr>
+        <w:pStyle w:val="Compact"/>
+        <w:rPr>
+          <w:noProof/>
+        </w:rPr>
+      </w:pPr>
+    </w:p>
+    <w:p>
+      <w:pPr>
+        <w:pStyle w:val="Compact"/>
+        <w:rPr>
+          <w:noProof/>
+        </w:rPr>
+      </w:pPr>
+    </w:p>
+    <w:p>
+      <w:pPr>
+        <w:pStyle w:val="Compact"/>
+        <w:rPr>
+          <w:noProof/>
+        </w:rPr>
+      </w:pPr>
+      <w:r>
+        <w:lastRenderedPageBreak/>
+        <w:drawing>
+          <wp:anchor distT="0" distB="0" distL="114300" distR="114300" simplePos="0" relativeHeight="251659264" behindDoc="0" locked="0" layoutInCell="1" allowOverlap="1" wp14:anchorId="25FF34BA" wp14:editId="45490BDA">
+            <wp:simplePos x="914400" y="914400"/>
+            <wp:positionH relativeFrom="margin">
+              <wp:align>left</wp:align>
+            </wp:positionH>
+            <wp:positionV relativeFrom="paragraph">
+              <wp:align>top</wp:align>
+            </wp:positionV>
+            <wp:extent cx="3909695" cy="2678430"/>
+            <wp:effectExtent l="0" t="0" r="0" b="7620"/>
+            <wp:wrapSquare wrapText="bothSides"/>
+            <wp:docPr id="760025037" name="Picture 3"/>
+            <wp:cNvGraphicFramePr>
+              <a:graphicFrameLocks xmlns:a="http://schemas.openxmlformats.org/drawingml/2006/main" noChangeAspect="1"/>
+            </wp:cNvGraphicFramePr>
+            <a:graphic xmlns:a="http://schemas.openxmlformats.org/drawingml/2006/main">
+              <a:graphicData uri="http://schemas.openxmlformats.org/drawingml/2006/picture">
+                <pic:pic xmlns:pic="http://schemas.openxmlformats.org/drawingml/2006/picture">
+                  <pic:nvPicPr>
+                    <pic:cNvPr id="0" name="Picture 3"/>
+                    <pic:cNvPicPr>
+                      <a:picLocks noChangeAspect="1" noChangeArrowheads="1"/>
+                    </pic:cNvPicPr>
+                  </pic:nvPicPr>
+                  <pic:blipFill>
+                    <a:blip r:embed="rId21">
+                      <a:extLst>
+                        <a:ext uri="{28A0092B-C50C-407E-A947-70E740481C1C}">
+                          <a14:useLocalDpi xmlns:a14="http://schemas.microsoft.com/office/drawing/2010/main" val="0"/>
+                        </a:ext>
+                      </a:extLst>
+                    </a:blip>
+                    <a:srcRect/>
+                    <a:stretch>
+                      <a:fillRect/>
+                    </a:stretch>
+                  </pic:blipFill>
+                  <pic:spPr bwMode="auto">
+                    <a:xfrm>
+                      <a:off x="0" y="0"/>
+                      <a:ext cx="3909695" cy="2678430"/>
+                    </a:xfrm>
+                    <a:prstGeom prst="rect">
+                      <a:avLst/>
+                    </a:prstGeom>
+                    <a:noFill/>
+                    <a:ln>
+                      <a:noFill/>
+                    </a:ln>
+                  </pic:spPr>
+                </pic:pic>
+              </a:graphicData>
+            </a:graphic>
+            <wp14:sizeRelH relativeFrom="margin">
+              <wp14:pctWidth>0</wp14:pctWidth>
+            </wp14:sizeRelH>
+            <wp14:sizeRelV relativeFrom="margin">
+              <wp14:pctHeight>0</wp14:pctHeight>
+            </wp14:sizeRelV>
+          </wp:anchor>
+        </w:drawing>
+      </w:r>
+      <w:r>
+        <w:rPr>
+          <w:noProof/>
+        </w:rPr>
+        <w:br w:type="textWrapping" w:clear="all"/>
+      </w:r>
+    </w:p>
+    <w:p>
+      <w:pPr>
+        <w:pStyle w:val="Compact"/>
+        <w:rPr>
+          <w:highlight w:val="yellow"/>
+        </w:rPr>
+      </w:pPr>
+      <w:r>
+        <w:rPr>
+          <w:highlight w:val="yellow"/>
+        </w:rPr>
+        <w:drawing>
+          <wp:inline distT="0" distB="0" distL="0" distR="0" wp14:anchorId="5186EB62" wp14:editId="0DE7E16D">
+            <wp:extent cx="3933707" cy="2700338"/>
+            <wp:effectExtent l="0" t="0" r="0" b="5080"/>
+            <wp:docPr id="1992216839" name="Picture 4"/>
+            <wp:cNvGraphicFramePr>
+              <a:graphicFrameLocks xmlns:a="http://schemas.openxmlformats.org/drawingml/2006/main" noChangeAspect="1"/>
+            </wp:cNvGraphicFramePr>
+            <a:graphic xmlns:a="http://schemas.openxmlformats.org/drawingml/2006/main">
+              <a:graphicData uri="http://schemas.openxmlformats.org/drawingml/2006/picture">
+                <pic:pic xmlns:pic="http://schemas.openxmlformats.org/drawingml/2006/picture">
+                  <pic:nvPicPr>
+                    <pic:cNvPr id="0" name="Picture 4"/>
+                    <pic:cNvPicPr>
+                      <a:picLocks noChangeAspect="1" noChangeArrowheads="1"/>
+                    </pic:cNvPicPr>
+                  </pic:nvPicPr>
+                  <pic:blipFill>
+                    <a:blip r:embed="rId22">
+                      <a:extLst>
+                        <a:ext uri="{28A0092B-C50C-407E-A947-70E740481C1C}">
+                          <a14:useLocalDpi xmlns:a14="http://schemas.microsoft.com/office/drawing/2010/main" val="0"/>
+                        </a:ext>
+                      </a:extLst>
+                    </a:blip>
+                    <a:srcRect/>
+                    <a:stretch>
+                      <a:fillRect/>
+                    </a:stretch>
+                  </pic:blipFill>
+                  <pic:spPr bwMode="auto">
+                    <a:xfrm>
+                      <a:off x="0" y="0"/>
+                      <a:ext cx="3933707" cy="2700338"/>
+                    </a:xfrm>
+                    <a:prstGeom prst="rect">
+                      <a:avLst/>
+                    </a:prstGeom>
+                    <a:noFill/>
+                    <a:ln>
+                      <a:noFill/>
+                    </a:ln>
+                  </pic:spPr>
+                </pic:pic>
+              </a:graphicData>
+            </a:graphic>
+          </wp:inline>
+        </w:drawing>
+      </w:r>
+    </w:p>
     <w:sectPr>
-      <w:headerReference w:type="default" r:id="rId20"/>
+      <w:headerReference w:type="default" r:id="rId23"/>
       <w:pgSz w:w="11906" w:h="16838"/>
       <w:pgMar w:top="1440" w:right="1440" w:bottom="1440" w:left="1440" w:header="708" w:footer="708" w:gutter="0"/>
       <w:cols w:space="708"/>
@@ -7123,6 +7868,345 @@
     </w:lvl>
   </w:abstractNum>
   <w:abstractNum w:abstractNumId="1" w15:restartNumberingAfterBreak="0">
+    <w:nsid w:val="0732296B"/>
+    <w:multiLevelType w:val="hybridMultilevel"/>
+    <w:tmpl w:val="3D44EE90"/>
+    <w:lvl w:ilvl="0" w:tplc="08090001">
+      <w:start w:val="1"/>
+      <w:numFmt w:val="bullet"/>
+      <w:lvlText w:val=""/>
+      <w:lvlJc w:val="left"/>
+      <w:pPr>
+        <w:ind w:left="720" w:hanging="360"/>
+      </w:pPr>
+      <w:rPr>
+        <w:rFonts w:ascii="Symbol" w:hAnsi="Symbol" w:hint="default"/>
+      </w:rPr>
+    </w:lvl>
+    <w:lvl w:ilvl="1" w:tplc="08090003">
+      <w:start w:val="1"/>
+      <w:numFmt w:val="bullet"/>
+      <w:lvlText w:val="o"/>
+      <w:lvlJc w:val="left"/>
+      <w:pPr>
+        <w:ind w:left="1440" w:hanging="360"/>
+      </w:pPr>
+      <w:rPr>
+        <w:rFonts w:ascii="Courier New" w:hAnsi="Courier New" w:cs="Courier New" w:hint="default"/>
+      </w:rPr>
+    </w:lvl>
+    <w:lvl w:ilvl="2" w:tplc="08090005">
+      <w:start w:val="1"/>
+      <w:numFmt w:val="bullet"/>
+      <w:lvlText w:val=""/>
+      <w:lvlJc w:val="left"/>
+      <w:pPr>
+        <w:ind w:left="2160" w:hanging="360"/>
+      </w:pPr>
+      <w:rPr>
+        <w:rFonts w:ascii="Wingdings" w:hAnsi="Wingdings" w:hint="default"/>
+      </w:rPr>
+    </w:lvl>
+    <w:lvl w:ilvl="3" w:tplc="08090001" w:tentative="1">
+      <w:start w:val="1"/>
+      <w:numFmt w:val="bullet"/>
+      <w:lvlText w:val=""/>
+      <w:lvlJc w:val="left"/>
+      <w:pPr>
+        <w:ind w:left="2880" w:hanging="360"/>
+      </w:pPr>
+      <w:rPr>
+        <w:rFonts w:ascii="Symbol" w:hAnsi="Symbol" w:hint="default"/>
+      </w:rPr>
+    </w:lvl>
+    <w:lvl w:ilvl="4" w:tplc="08090003" w:tentative="1">
+      <w:start w:val="1"/>
+      <w:numFmt w:val="bullet"/>
+      <w:lvlText w:val="o"/>
+      <w:lvlJc w:val="left"/>
+      <w:pPr>
+        <w:ind w:left="3600" w:hanging="360"/>
+      </w:pPr>
+      <w:rPr>
+        <w:rFonts w:ascii="Courier New" w:hAnsi="Courier New" w:cs="Courier New" w:hint="default"/>
+      </w:rPr>
+    </w:lvl>
+    <w:lvl w:ilvl="5" w:tplc="08090005" w:tentative="1">
+      <w:start w:val="1"/>
+      <w:numFmt w:val="bullet"/>
+      <w:lvlText w:val=""/>
+      <w:lvlJc w:val="left"/>
+      <w:pPr>
+        <w:ind w:left="4320" w:hanging="360"/>
+      </w:pPr>
+      <w:rPr>
+        <w:rFonts w:ascii="Wingdings" w:hAnsi="Wingdings" w:hint="default"/>
+      </w:rPr>
+    </w:lvl>
+    <w:lvl w:ilvl="6" w:tplc="08090001" w:tentative="1">
+      <w:start w:val="1"/>
+      <w:numFmt w:val="bullet"/>
+      <w:lvlText w:val=""/>
+      <w:lvlJc w:val="left"/>
+      <w:pPr>
+        <w:ind w:left="5040" w:hanging="360"/>
+      </w:pPr>
+      <w:rPr>
+        <w:rFonts w:ascii="Symbol" w:hAnsi="Symbol" w:hint="default"/>
+      </w:rPr>
+    </w:lvl>
+    <w:lvl w:ilvl="7" w:tplc="08090003" w:tentative="1">
+      <w:start w:val="1"/>
+      <w:numFmt w:val="bullet"/>
+      <w:lvlText w:val="o"/>
+      <w:lvlJc w:val="left"/>
+      <w:pPr>
+        <w:ind w:left="5760" w:hanging="360"/>
+      </w:pPr>
+      <w:rPr>
+        <w:rFonts w:ascii="Courier New" w:hAnsi="Courier New" w:cs="Courier New" w:hint="default"/>
+      </w:rPr>
+    </w:lvl>
+    <w:lvl w:ilvl="8" w:tplc="08090005" w:tentative="1">
+      <w:start w:val="1"/>
+      <w:numFmt w:val="bullet"/>
+      <w:lvlText w:val=""/>
+      <w:lvlJc w:val="left"/>
+      <w:pPr>
+        <w:ind w:left="6480" w:hanging="360"/>
+      </w:pPr>
+      <w:rPr>
+        <w:rFonts w:ascii="Wingdings" w:hAnsi="Wingdings" w:hint="default"/>
+      </w:rPr>
+    </w:lvl>
+  </w:abstractNum>
+  <w:abstractNum w:abstractNumId="2" w15:restartNumberingAfterBreak="0">
+    <w:nsid w:val="0C8F086C"/>
+    <w:multiLevelType w:val="hybridMultilevel"/>
+    <w:tmpl w:val="7B700F70"/>
+    <w:lvl w:ilvl="0" w:tplc="08090001">
+      <w:start w:val="1"/>
+      <w:numFmt w:val="bullet"/>
+      <w:lvlText w:val=""/>
+      <w:lvlJc w:val="left"/>
+      <w:pPr>
+        <w:ind w:left="720" w:hanging="360"/>
+      </w:pPr>
+      <w:rPr>
+        <w:rFonts w:ascii="Symbol" w:hAnsi="Symbol" w:hint="default"/>
+      </w:rPr>
+    </w:lvl>
+    <w:lvl w:ilvl="1" w:tplc="08090003">
+      <w:start w:val="1"/>
+      <w:numFmt w:val="bullet"/>
+      <w:lvlText w:val="o"/>
+      <w:lvlJc w:val="left"/>
+      <w:pPr>
+        <w:ind w:left="1440" w:hanging="360"/>
+      </w:pPr>
+      <w:rPr>
+        <w:rFonts w:ascii="Courier New" w:hAnsi="Courier New" w:cs="Courier New" w:hint="default"/>
+      </w:rPr>
+    </w:lvl>
+    <w:lvl w:ilvl="2" w:tplc="08090005">
+      <w:start w:val="1"/>
+      <w:numFmt w:val="bullet"/>
+      <w:lvlText w:val=""/>
+      <w:lvlJc w:val="left"/>
+      <w:pPr>
+        <w:ind w:left="2160" w:hanging="360"/>
+      </w:pPr>
+      <w:rPr>
+        <w:rFonts w:ascii="Wingdings" w:hAnsi="Wingdings" w:hint="default"/>
+      </w:rPr>
+    </w:lvl>
+    <w:lvl w:ilvl="3" w:tplc="08090001" w:tentative="1">
+      <w:start w:val="1"/>
+      <w:numFmt w:val="bullet"/>
+      <w:lvlText w:val=""/>
+      <w:lvlJc w:val="left"/>
+      <w:pPr>
+        <w:ind w:left="2880" w:hanging="360"/>
+      </w:pPr>
+      <w:rPr>
+        <w:rFonts w:ascii="Symbol" w:hAnsi="Symbol" w:hint="default"/>
+      </w:rPr>
+    </w:lvl>
+    <w:lvl w:ilvl="4" w:tplc="08090003" w:tentative="1">
+      <w:start w:val="1"/>
+      <w:numFmt w:val="bullet"/>
+      <w:lvlText w:val="o"/>
+      <w:lvlJc w:val="left"/>
+      <w:pPr>
+        <w:ind w:left="3600" w:hanging="360"/>
+      </w:pPr>
+      <w:rPr>
+        <w:rFonts w:ascii="Courier New" w:hAnsi="Courier New" w:cs="Courier New" w:hint="default"/>
+      </w:rPr>
+    </w:lvl>
+    <w:lvl w:ilvl="5" w:tplc="08090005" w:tentative="1">
+      <w:start w:val="1"/>
+      <w:numFmt w:val="bullet"/>
+      <w:lvlText w:val=""/>
+      <w:lvlJc w:val="left"/>
+      <w:pPr>
+        <w:ind w:left="4320" w:hanging="360"/>
+      </w:pPr>
+      <w:rPr>
+        <w:rFonts w:ascii="Wingdings" w:hAnsi="Wingdings" w:hint="default"/>
+      </w:rPr>
+    </w:lvl>
+    <w:lvl w:ilvl="6" w:tplc="08090001" w:tentative="1">
+      <w:start w:val="1"/>
+      <w:numFmt w:val="bullet"/>
+      <w:lvlText w:val=""/>
+      <w:lvlJc w:val="left"/>
+      <w:pPr>
+        <w:ind w:left="5040" w:hanging="360"/>
+      </w:pPr>
+      <w:rPr>
+        <w:rFonts w:ascii="Symbol" w:hAnsi="Symbol" w:hint="default"/>
+      </w:rPr>
+    </w:lvl>
+    <w:lvl w:ilvl="7" w:tplc="08090003" w:tentative="1">
+      <w:start w:val="1"/>
+      <w:numFmt w:val="bullet"/>
+      <w:lvlText w:val="o"/>
+      <w:lvlJc w:val="left"/>
+      <w:pPr>
+        <w:ind w:left="5760" w:hanging="360"/>
+      </w:pPr>
+      <w:rPr>
+        <w:rFonts w:ascii="Courier New" w:hAnsi="Courier New" w:cs="Courier New" w:hint="default"/>
+      </w:rPr>
+    </w:lvl>
+    <w:lvl w:ilvl="8" w:tplc="08090005" w:tentative="1">
+      <w:start w:val="1"/>
+      <w:numFmt w:val="bullet"/>
+      <w:lvlText w:val=""/>
+      <w:lvlJc w:val="left"/>
+      <w:pPr>
+        <w:ind w:left="6480" w:hanging="360"/>
+      </w:pPr>
+      <w:rPr>
+        <w:rFonts w:ascii="Wingdings" w:hAnsi="Wingdings" w:hint="default"/>
+      </w:rPr>
+    </w:lvl>
+  </w:abstractNum>
+  <w:abstractNum w:abstractNumId="3" w15:restartNumberingAfterBreak="0">
+    <w:nsid w:val="160B5DC3"/>
+    <w:multiLevelType w:val="hybridMultilevel"/>
+    <w:tmpl w:val="7862ED32"/>
+    <w:lvl w:ilvl="0" w:tplc="08090001">
+      <w:start w:val="1"/>
+      <w:numFmt w:val="bullet"/>
+      <w:lvlText w:val=""/>
+      <w:lvlJc w:val="left"/>
+      <w:pPr>
+        <w:ind w:left="720" w:hanging="360"/>
+      </w:pPr>
+      <w:rPr>
+        <w:rFonts w:ascii="Symbol" w:hAnsi="Symbol" w:hint="default"/>
+      </w:rPr>
+    </w:lvl>
+    <w:lvl w:ilvl="1" w:tplc="08090003">
+      <w:start w:val="1"/>
+      <w:numFmt w:val="bullet"/>
+      <w:lvlText w:val="o"/>
+      <w:lvlJc w:val="left"/>
+      <w:pPr>
+        <w:ind w:left="1440" w:hanging="360"/>
+      </w:pPr>
+      <w:rPr>
+        <w:rFonts w:ascii="Courier New" w:hAnsi="Courier New" w:cs="Courier New" w:hint="default"/>
+      </w:rPr>
+    </w:lvl>
+    <w:lvl w:ilvl="2" w:tplc="08090005">
+      <w:start w:val="1"/>
+      <w:numFmt w:val="bullet"/>
+      <w:lvlText w:val=""/>
+      <w:lvlJc w:val="left"/>
+      <w:pPr>
+        <w:ind w:left="2160" w:hanging="360"/>
+      </w:pPr>
+      <w:rPr>
+        <w:rFonts w:ascii="Wingdings" w:hAnsi="Wingdings" w:hint="default"/>
+      </w:rPr>
+    </w:lvl>
+    <w:lvl w:ilvl="3" w:tplc="08090001" w:tentative="1">
+      <w:start w:val="1"/>
+      <w:numFmt w:val="bullet"/>
+      <w:lvlText w:val=""/>
+      <w:lvlJc w:val="left"/>
+      <w:pPr>
+        <w:ind w:left="2880" w:hanging="360"/>
+      </w:pPr>
+      <w:rPr>
+        <w:rFonts w:ascii="Symbol" w:hAnsi="Symbol" w:hint="default"/>
+      </w:rPr>
+    </w:lvl>
+    <w:lvl w:ilvl="4" w:tplc="08090003" w:tentative="1">
+      <w:start w:val="1"/>
+      <w:numFmt w:val="bullet"/>
+      <w:lvlText w:val="o"/>
+      <w:lvlJc w:val="left"/>
+      <w:pPr>
+        <w:ind w:left="3600" w:hanging="360"/>
+      </w:pPr>
+      <w:rPr>
+        <w:rFonts w:ascii="Courier New" w:hAnsi="Courier New" w:cs="Courier New" w:hint="default"/>
+      </w:rPr>
+    </w:lvl>
+    <w:lvl w:ilvl="5" w:tplc="08090005" w:tentative="1">
+      <w:start w:val="1"/>
+      <w:numFmt w:val="bullet"/>
+      <w:lvlText w:val=""/>
+      <w:lvlJc w:val="left"/>
+      <w:pPr>
+        <w:ind w:left="4320" w:hanging="360"/>
+      </w:pPr>
+      <w:rPr>
+        <w:rFonts w:ascii="Wingdings" w:hAnsi="Wingdings" w:hint="default"/>
+      </w:rPr>
+    </w:lvl>
+    <w:lvl w:ilvl="6" w:tplc="08090001" w:tentative="1">
+      <w:start w:val="1"/>
+      <w:numFmt w:val="bullet"/>
+      <w:lvlText w:val=""/>
+      <w:lvlJc w:val="left"/>
+      <w:pPr>
+        <w:ind w:left="5040" w:hanging="360"/>
+      </w:pPr>
+      <w:rPr>
+        <w:rFonts w:ascii="Symbol" w:hAnsi="Symbol" w:hint="default"/>
+      </w:rPr>
+    </w:lvl>
+    <w:lvl w:ilvl="7" w:tplc="08090003" w:tentative="1">
+      <w:start w:val="1"/>
+      <w:numFmt w:val="bullet"/>
+      <w:lvlText w:val="o"/>
+      <w:lvlJc w:val="left"/>
+      <w:pPr>
+        <w:ind w:left="5760" w:hanging="360"/>
+      </w:pPr>
+      <w:rPr>
+        <w:rFonts w:ascii="Courier New" w:hAnsi="Courier New" w:cs="Courier New" w:hint="default"/>
+      </w:rPr>
+    </w:lvl>
+    <w:lvl w:ilvl="8" w:tplc="08090005" w:tentative="1">
+      <w:start w:val="1"/>
+      <w:numFmt w:val="bullet"/>
+      <w:lvlText w:val=""/>
+      <w:lvlJc w:val="left"/>
+      <w:pPr>
+        <w:ind w:left="6480" w:hanging="360"/>
+      </w:pPr>
+      <w:rPr>
+        <w:rFonts w:ascii="Wingdings" w:hAnsi="Wingdings" w:hint="default"/>
+      </w:rPr>
+    </w:lvl>
+  </w:abstractNum>
+  <w:abstractNum w:abstractNumId="4" w15:restartNumberingAfterBreak="0">
     <w:nsid w:val="17333F8C"/>
     <w:multiLevelType w:val="hybridMultilevel"/>
     <w:tmpl w:val="363868BC"/>
@@ -7235,7 +8319,7 @@
       </w:rPr>
     </w:lvl>
   </w:abstractNum>
-  <w:abstractNum w:abstractNumId="2" w15:restartNumberingAfterBreak="0">
+  <w:abstractNum w:abstractNumId="5" w15:restartNumberingAfterBreak="0">
     <w:nsid w:val="21782A9B"/>
     <w:multiLevelType w:val="hybridMultilevel"/>
     <w:tmpl w:val="8C88C80A"/>
@@ -7348,7 +8432,7 @@
       </w:rPr>
     </w:lvl>
   </w:abstractNum>
-  <w:abstractNum w:abstractNumId="3" w15:restartNumberingAfterBreak="0">
+  <w:abstractNum w:abstractNumId="6" w15:restartNumberingAfterBreak="0">
     <w:nsid w:val="236C159C"/>
     <w:multiLevelType w:val="hybridMultilevel"/>
     <w:tmpl w:val="5DEE04BC"/>
@@ -7461,7 +8545,7 @@
       </w:rPr>
     </w:lvl>
   </w:abstractNum>
-  <w:abstractNum w:abstractNumId="4" w15:restartNumberingAfterBreak="0">
+  <w:abstractNum w:abstractNumId="7" w15:restartNumberingAfterBreak="0">
     <w:nsid w:val="260F52AF"/>
     <w:multiLevelType w:val="hybridMultilevel"/>
     <w:tmpl w:val="9E9A1B68"/>
@@ -7574,7 +8658,7 @@
       </w:rPr>
     </w:lvl>
   </w:abstractNum>
-  <w:abstractNum w:abstractNumId="5" w15:restartNumberingAfterBreak="0">
+  <w:abstractNum w:abstractNumId="8" w15:restartNumberingAfterBreak="0">
     <w:nsid w:val="34A97390"/>
     <w:multiLevelType w:val="hybridMultilevel"/>
     <w:tmpl w:val="36EA3802"/>
@@ -7687,7 +8771,7 @@
       </w:rPr>
     </w:lvl>
   </w:abstractNum>
-  <w:abstractNum w:abstractNumId="6" w15:restartNumberingAfterBreak="0">
+  <w:abstractNum w:abstractNumId="9" w15:restartNumberingAfterBreak="0">
     <w:nsid w:val="37A85D1C"/>
     <w:multiLevelType w:val="hybridMultilevel"/>
     <w:tmpl w:val="A8D6B9EC"/>
@@ -7800,7 +8884,7 @@
       </w:rPr>
     </w:lvl>
   </w:abstractNum>
-  <w:abstractNum w:abstractNumId="7" w15:restartNumberingAfterBreak="0">
+  <w:abstractNum w:abstractNumId="10" w15:restartNumberingAfterBreak="0">
     <w:nsid w:val="3A5B7340"/>
     <w:multiLevelType w:val="hybridMultilevel"/>
     <w:tmpl w:val="756885C2"/>
@@ -7913,7 +8997,7 @@
       </w:rPr>
     </w:lvl>
   </w:abstractNum>
-  <w:abstractNum w:abstractNumId="8" w15:restartNumberingAfterBreak="0">
+  <w:abstractNum w:abstractNumId="11" w15:restartNumberingAfterBreak="0">
     <w:nsid w:val="3B375F9A"/>
     <w:multiLevelType w:val="hybridMultilevel"/>
     <w:tmpl w:val="38907492"/>
@@ -8026,7 +9110,7 @@
       </w:rPr>
     </w:lvl>
   </w:abstractNum>
-  <w:abstractNum w:abstractNumId="9" w15:restartNumberingAfterBreak="0">
+  <w:abstractNum w:abstractNumId="12" w15:restartNumberingAfterBreak="0">
     <w:nsid w:val="3C967868"/>
     <w:multiLevelType w:val="hybridMultilevel"/>
     <w:tmpl w:val="0100A4F2"/>
@@ -8139,7 +9223,7 @@
       </w:rPr>
     </w:lvl>
   </w:abstractNum>
-  <w:abstractNum w:abstractNumId="10" w15:restartNumberingAfterBreak="0">
+  <w:abstractNum w:abstractNumId="13" w15:restartNumberingAfterBreak="0">
     <w:nsid w:val="427F4C72"/>
     <w:multiLevelType w:val="multilevel"/>
     <w:tmpl w:val="0CBE1378"/>
@@ -8252,7 +9336,7 @@
       </w:rPr>
     </w:lvl>
   </w:abstractNum>
-  <w:abstractNum w:abstractNumId="11" w15:restartNumberingAfterBreak="0">
+  <w:abstractNum w:abstractNumId="14" w15:restartNumberingAfterBreak="0">
     <w:nsid w:val="4D742181"/>
     <w:multiLevelType w:val="hybridMultilevel"/>
     <w:tmpl w:val="EE3CF236"/>
@@ -8365,7 +9449,7 @@
       </w:rPr>
     </w:lvl>
   </w:abstractNum>
-  <w:abstractNum w:abstractNumId="12" w15:restartNumberingAfterBreak="0">
+  <w:abstractNum w:abstractNumId="15" w15:restartNumberingAfterBreak="0">
     <w:nsid w:val="4FB925CB"/>
     <w:multiLevelType w:val="hybridMultilevel"/>
     <w:tmpl w:val="30FA5944"/>
@@ -8478,7 +9562,7 @@
       </w:rPr>
     </w:lvl>
   </w:abstractNum>
-  <w:abstractNum w:abstractNumId="13" w15:restartNumberingAfterBreak="0">
+  <w:abstractNum w:abstractNumId="16" w15:restartNumberingAfterBreak="0">
     <w:nsid w:val="51130E05"/>
     <w:multiLevelType w:val="hybridMultilevel"/>
     <w:tmpl w:val="CDF27A9C"/>
@@ -8591,7 +9675,7 @@
       </w:rPr>
     </w:lvl>
   </w:abstractNum>
-  <w:abstractNum w:abstractNumId="14" w15:restartNumberingAfterBreak="0">
+  <w:abstractNum w:abstractNumId="17" w15:restartNumberingAfterBreak="0">
     <w:nsid w:val="57D9756D"/>
     <w:multiLevelType w:val="hybridMultilevel"/>
     <w:tmpl w:val="CB02BA04"/>
@@ -8680,7 +9764,7 @@
       </w:pPr>
     </w:lvl>
   </w:abstractNum>
-  <w:abstractNum w:abstractNumId="15" w15:restartNumberingAfterBreak="0">
+  <w:abstractNum w:abstractNumId="18" w15:restartNumberingAfterBreak="0">
     <w:nsid w:val="5EF075CE"/>
     <w:multiLevelType w:val="hybridMultilevel"/>
     <w:tmpl w:val="413064C0"/>
@@ -8793,7 +9877,7 @@
       </w:rPr>
     </w:lvl>
   </w:abstractNum>
-  <w:abstractNum w:abstractNumId="16" w15:restartNumberingAfterBreak="0">
+  <w:abstractNum w:abstractNumId="19" w15:restartNumberingAfterBreak="0">
     <w:nsid w:val="63C678E4"/>
     <w:multiLevelType w:val="hybridMultilevel"/>
     <w:tmpl w:val="D0001DA2"/>
@@ -8882,7 +9966,7 @@
       </w:pPr>
     </w:lvl>
   </w:abstractNum>
-  <w:abstractNum w:abstractNumId="17" w15:restartNumberingAfterBreak="0">
+  <w:abstractNum w:abstractNumId="20" w15:restartNumberingAfterBreak="0">
     <w:nsid w:val="66772326"/>
     <w:multiLevelType w:val="hybridMultilevel"/>
     <w:tmpl w:val="4648BBDA"/>
@@ -8995,7 +10079,7 @@
       </w:rPr>
     </w:lvl>
   </w:abstractNum>
-  <w:abstractNum w:abstractNumId="18" w15:restartNumberingAfterBreak="0">
+  <w:abstractNum w:abstractNumId="21" w15:restartNumberingAfterBreak="0">
     <w:nsid w:val="67B66E23"/>
     <w:multiLevelType w:val="hybridMultilevel"/>
     <w:tmpl w:val="E7C4E872"/>
@@ -9108,7 +10192,7 @@
       </w:rPr>
     </w:lvl>
   </w:abstractNum>
-  <w:abstractNum w:abstractNumId="19" w15:restartNumberingAfterBreak="0">
+  <w:abstractNum w:abstractNumId="22" w15:restartNumberingAfterBreak="0">
     <w:nsid w:val="6CEB3F02"/>
     <w:multiLevelType w:val="hybridMultilevel"/>
     <w:tmpl w:val="F59AD30A"/>
@@ -9221,7 +10305,7 @@
       </w:rPr>
     </w:lvl>
   </w:abstractNum>
-  <w:abstractNum w:abstractNumId="20" w15:restartNumberingAfterBreak="0">
+  <w:abstractNum w:abstractNumId="23" w15:restartNumberingAfterBreak="0">
     <w:nsid w:val="7CD551C2"/>
     <w:multiLevelType w:val="hybridMultilevel"/>
     <w:tmpl w:val="781AEE84"/>
@@ -9334,7 +10418,7 @@
       </w:rPr>
     </w:lvl>
   </w:abstractNum>
-  <w:abstractNum w:abstractNumId="21" w15:restartNumberingAfterBreak="0">
+  <w:abstractNum w:abstractNumId="24" w15:restartNumberingAfterBreak="0">
     <w:nsid w:val="7F571182"/>
     <w:multiLevelType w:val="hybridMultilevel"/>
     <w:tmpl w:val="2880146A"/>
@@ -9448,70 +10532,79 @@
     </w:lvl>
   </w:abstractNum>
   <w:num w:numId="1" w16cid:durableId="1033382406">
+    <w:abstractNumId w:val="18"/>
+  </w:num>
+  <w:num w:numId="2" w16cid:durableId="1911033857">
+    <w:abstractNumId w:val="8"/>
+  </w:num>
+  <w:num w:numId="3" w16cid:durableId="1149057494">
+    <w:abstractNumId w:val="4"/>
+  </w:num>
+  <w:num w:numId="4" w16cid:durableId="1052578772">
+    <w:abstractNumId w:val="21"/>
+  </w:num>
+  <w:num w:numId="5" w16cid:durableId="1354648988">
+    <w:abstractNumId w:val="7"/>
+  </w:num>
+  <w:num w:numId="6" w16cid:durableId="698091976">
+    <w:abstractNumId w:val="22"/>
+  </w:num>
+  <w:num w:numId="7" w16cid:durableId="1257590436">
+    <w:abstractNumId w:val="12"/>
+  </w:num>
+  <w:num w:numId="8" w16cid:durableId="389039766">
+    <w:abstractNumId w:val="6"/>
+  </w:num>
+  <w:num w:numId="9" w16cid:durableId="696080517">
+    <w:abstractNumId w:val="9"/>
+  </w:num>
+  <w:num w:numId="10" w16cid:durableId="1898013144">
+    <w:abstractNumId w:val="19"/>
+  </w:num>
+  <w:num w:numId="11" w16cid:durableId="532958127">
+    <w:abstractNumId w:val="13"/>
+  </w:num>
+  <w:num w:numId="12" w16cid:durableId="1833905371">
+    <w:abstractNumId w:val="24"/>
+  </w:num>
+  <w:num w:numId="13" w16cid:durableId="208297428">
+    <w:abstractNumId w:val="16"/>
+  </w:num>
+  <w:num w:numId="14" w16cid:durableId="1550070775">
     <w:abstractNumId w:val="15"/>
   </w:num>
-  <w:num w:numId="2" w16cid:durableId="1911033857">
+  <w:num w:numId="15" w16cid:durableId="2047363368">
+    <w:abstractNumId w:val="10"/>
+  </w:num>
+  <w:num w:numId="16" w16cid:durableId="1819029965">
+    <w:abstractNumId w:val="14"/>
+  </w:num>
+  <w:num w:numId="17" w16cid:durableId="1785155559">
     <w:abstractNumId w:val="5"/>
   </w:num>
-  <w:num w:numId="3" w16cid:durableId="1149057494">
-    <w:abstractNumId w:val="1"/>
-  </w:num>
-  <w:num w:numId="4" w16cid:durableId="1052578772">
-    <w:abstractNumId w:val="18"/>
-  </w:num>
-  <w:num w:numId="5" w16cid:durableId="1354648988">
-    <w:abstractNumId w:val="4"/>
-  </w:num>
-  <w:num w:numId="6" w16cid:durableId="698091976">
-    <w:abstractNumId w:val="19"/>
-  </w:num>
-  <w:num w:numId="7" w16cid:durableId="1257590436">
-    <w:abstractNumId w:val="9"/>
-  </w:num>
-  <w:num w:numId="8" w16cid:durableId="389039766">
-    <w:abstractNumId w:val="3"/>
-  </w:num>
-  <w:num w:numId="9" w16cid:durableId="696080517">
-    <w:abstractNumId w:val="6"/>
-  </w:num>
-  <w:num w:numId="10" w16cid:durableId="1898013144">
-    <w:abstractNumId w:val="16"/>
-  </w:num>
-  <w:num w:numId="11" w16cid:durableId="532958127">
-    <w:abstractNumId w:val="10"/>
-  </w:num>
-  <w:num w:numId="12" w16cid:durableId="1833905371">
-    <w:abstractNumId w:val="21"/>
-  </w:num>
-  <w:num w:numId="13" w16cid:durableId="208297428">
-    <w:abstractNumId w:val="13"/>
-  </w:num>
-  <w:num w:numId="14" w16cid:durableId="1550070775">
-    <w:abstractNumId w:val="12"/>
-  </w:num>
-  <w:num w:numId="15" w16cid:durableId="2047363368">
-    <w:abstractNumId w:val="7"/>
-  </w:num>
-  <w:num w:numId="16" w16cid:durableId="1819029965">
-    <w:abstractNumId w:val="11"/>
-  </w:num>
-  <w:num w:numId="17" w16cid:durableId="1785155559">
-    <w:abstractNumId w:val="2"/>
-  </w:num>
   <w:num w:numId="18" w16cid:durableId="1237090202">
-    <w:abstractNumId w:val="20"/>
+    <w:abstractNumId w:val="23"/>
   </w:num>
   <w:num w:numId="19" w16cid:durableId="1878351528">
     <w:abstractNumId w:val="0"/>
   </w:num>
   <w:num w:numId="20" w16cid:durableId="1311399143">
+    <w:abstractNumId w:val="20"/>
+  </w:num>
+  <w:num w:numId="21" w16cid:durableId="1884366053">
     <w:abstractNumId w:val="17"/>
   </w:num>
-  <w:num w:numId="21" w16cid:durableId="1884366053">
-    <w:abstractNumId w:val="14"/>
+  <w:num w:numId="22" w16cid:durableId="1580825817">
+    <w:abstractNumId w:val="11"/>
   </w:num>
-  <w:num w:numId="22" w16cid:durableId="1580825817">
-    <w:abstractNumId w:val="8"/>
+  <w:num w:numId="23" w16cid:durableId="1047534263">
+    <w:abstractNumId w:val="3"/>
+  </w:num>
+  <w:num w:numId="24" w16cid:durableId="857046071">
+    <w:abstractNumId w:val="2"/>
+  </w:num>
+  <w:num w:numId="25" w16cid:durableId="2113889379">
+    <w:abstractNumId w:val="1"/>
   </w:num>
 </w:numbering>
 </file>
@@ -10116,6 +11209,7 @@
   <w:style w:type="character" w:default="1" w:styleId="DefaultParagraphFont">
     <w:name w:val="Default Paragraph Font"/>
     <w:uiPriority w:val="1"/>
+    <w:semiHidden/>
     <w:unhideWhenUsed/>
   </w:style>
   <w:style w:type="table" w:default="1" w:styleId="TableNormal">

</xml_diff>

<commit_message>
Messed around with file arrangement
Additionally prepped everything to be submitted
</commit_message>
<xml_diff>
--- a/Report.docx
+++ b/Report.docx
@@ -2392,14 +2392,71 @@
         <w:pStyle w:val="Heading2"/>
       </w:pPr>
       <w:r>
+        <w:lastRenderedPageBreak/>
         <w:t>Storyboard</w:t>
       </w:r>
     </w:p>
     <w:p>
       <w:pPr>
+        <w:rPr>
+          <w:i/>
+          <w:iCs/>
+        </w:rPr>
+      </w:pPr>
+      <w:r>
+        <w:drawing>
+          <wp:inline distT="0" distB="0" distL="0" distR="0" wp14:anchorId="441E6156" wp14:editId="7F9DA9EF">
+            <wp:extent cx="5731510" cy="7426325"/>
+            <wp:effectExtent l="0" t="0" r="2540" b="3175"/>
+            <wp:docPr id="332019084" name="Picture 1" descr="A drawing of a car&#10;&#10;AI-generated content may be incorrect."/>
+            <wp:cNvGraphicFramePr>
+              <a:graphicFrameLocks xmlns:a="http://schemas.openxmlformats.org/drawingml/2006/main" noChangeAspect="1"/>
+            </wp:cNvGraphicFramePr>
+            <a:graphic xmlns:a="http://schemas.openxmlformats.org/drawingml/2006/main">
+              <a:graphicData uri="http://schemas.openxmlformats.org/drawingml/2006/picture">
+                <pic:pic xmlns:pic="http://schemas.openxmlformats.org/drawingml/2006/picture">
+                  <pic:nvPicPr>
+                    <pic:cNvPr id="332019084" name="Picture 1" descr="A drawing of a car&#10;&#10;AI-generated content may be incorrect."/>
+                    <pic:cNvPicPr/>
+                  </pic:nvPicPr>
+                  <pic:blipFill>
+                    <a:blip r:embed="rId14"/>
+                    <a:stretch>
+                      <a:fillRect/>
+                    </a:stretch>
+                  </pic:blipFill>
+                  <pic:spPr>
+                    <a:xfrm>
+                      <a:off x="0" y="0"/>
+                      <a:ext cx="5731510" cy="7426325"/>
+                    </a:xfrm>
+                    <a:prstGeom prst="rect">
+                      <a:avLst/>
+                    </a:prstGeom>
+                  </pic:spPr>
+                </pic:pic>
+              </a:graphicData>
+            </a:graphic>
+          </wp:inline>
+        </w:drawing>
+      </w:r>
+      <w:r>
+        <w:br/>
+      </w:r>
+      <w:r>
+        <w:rPr>
+          <w:i/>
+          <w:iCs/>
+        </w:rPr>
+        <w:t>Figure 6.4 Storyboard</w:t>
+      </w:r>
+    </w:p>
+    <w:p>
+      <w:pPr>
         <w:pStyle w:val="Heading2"/>
       </w:pPr>
       <w:r>
+        <w:lastRenderedPageBreak/>
         <w:t>Cognitive Walk-through</w:t>
       </w:r>
     </w:p>
@@ -2467,7 +2524,6 @@
         </w:numPr>
       </w:pPr>
       <w:r>
-        <w:lastRenderedPageBreak/>
         <w:t>Event Organisers</w:t>
       </w:r>
     </w:p>
@@ -2803,6 +2859,7 @@
         <w:pStyle w:val="ListParagraph"/>
       </w:pPr>
       <w:r>
+        <w:lastRenderedPageBreak/>
         <w:t>Expected response: The object is selected correctly by the user and is shown to be selected by the user</w:t>
       </w:r>
     </w:p>
@@ -2877,7 +2934,6 @@
         <w:pStyle w:val="ListParagraph"/>
       </w:pPr>
       <w:r>
-        <w:lastRenderedPageBreak/>
         <w:t>Recommendation:</w:t>
       </w:r>
     </w:p>
@@ -3909,6 +3965,7 @@
         <w:pStyle w:val="Heading2"/>
       </w:pPr>
       <w:r>
+        <w:lastRenderedPageBreak/>
         <w:t>Asset Sheets</w:t>
       </w:r>
     </w:p>
@@ -3927,7 +3984,6 @@
     </w:p>
     <w:p>
       <w:r>
-        <w:lastRenderedPageBreak/>
         <w:t>By making her highly interactive and responsive to the concert environment, she becomes a central point for the audience, keeping them engaged. In VR, Miku’s performance can respond to users’ actions and movements, which enhances the overall immersion for the virtual concert attendees.</w:t>
       </w:r>
     </w:p>
@@ -3935,7 +3991,7 @@
       <w:r>
         <w:t xml:space="preserve">Link to 3D Asset: </w:t>
       </w:r>
-      <w:hyperlink r:id="rId14" w:history="1">
+      <w:hyperlink r:id="rId15" w:history="1">
         <w:r>
           <w:rPr>
             <w:rStyle w:val="Hyperlink"/>
@@ -3966,7 +4022,7 @@
       <w:r>
         <w:t xml:space="preserve">Link to 3D Asset: </w:t>
       </w:r>
-      <w:hyperlink r:id="rId15" w:history="1">
+      <w:hyperlink r:id="rId16" w:history="1">
         <w:r>
           <w:rPr>
             <w:rStyle w:val="Hyperlink"/>
@@ -3990,14 +4046,18 @@
     </w:p>
     <w:p>
       <w:r>
-        <w:t>Integrating interactive avatars allows the crowd to feel alive and connected to Miku. This creates a sense of social presence, improving the immersive experience by making the user feel as if they are part of a live audience. By having the crowd react in real-time, they immerse the user, allowing for a greater VR experience.</w:t>
+        <w:t xml:space="preserve">Integrating interactive avatars allows the crowd to feel alive and connected to Miku. This creates a sense of social presence, improving the immersive experience by making the user </w:t>
+      </w:r>
+      <w:r>
+        <w:lastRenderedPageBreak/>
+        <w:t>feel as if they are part of a live audience. By having the crowd react in real-time, they immerse the user, allowing for a greater VR experience.</w:t>
       </w:r>
     </w:p>
     <w:p>
       <w:r>
         <w:t xml:space="preserve">Link to 3D Asset: </w:t>
       </w:r>
-      <w:hyperlink r:id="rId16" w:history="1">
+      <w:hyperlink r:id="rId17" w:history="1">
         <w:r>
           <w:rPr>
             <w:rStyle w:val="Hyperlink"/>
@@ -4015,7 +4075,6 @@
         <w:pStyle w:val="Heading1"/>
       </w:pPr>
       <w:r>
-        <w:lastRenderedPageBreak/>
         <w:t>7 Evaluation Plan</w:t>
       </w:r>
     </w:p>
@@ -6822,10 +6881,38 @@
           <w:numId w:val="22"/>
         </w:numPr>
       </w:pPr>
-      <w:r>
-        <w:t xml:space="preserve">Miku Expo. (2023). Miku Expo 2023 VR. Retrieved from </w:t>
-      </w:r>
-      <w:hyperlink r:id="rId17" w:history="1">
+      <w:proofErr w:type="spellStart"/>
+      <w:r>
+        <w:rPr>
+          <w:lang w:val="de-DE"/>
+        </w:rPr>
+        <w:t>Miku</w:t>
+      </w:r>
+      <w:proofErr w:type="spellEnd"/>
+      <w:r>
+        <w:rPr>
+          <w:lang w:val="de-DE"/>
+        </w:rPr>
+        <w:t xml:space="preserve"> Expo. (2023). </w:t>
+      </w:r>
+      <w:proofErr w:type="spellStart"/>
+      <w:r>
+        <w:rPr>
+          <w:lang w:val="de-DE"/>
+        </w:rPr>
+        <w:t>Miku</w:t>
+      </w:r>
+      <w:proofErr w:type="spellEnd"/>
+      <w:r>
+        <w:rPr>
+          <w:lang w:val="de-DE"/>
+        </w:rPr>
+        <w:t xml:space="preserve"> Expo 2023 VR. </w:t>
+      </w:r>
+      <w:r>
+        <w:t xml:space="preserve">Retrieved from </w:t>
+      </w:r>
+      <w:hyperlink r:id="rId18" w:history="1">
         <w:r>
           <w:rPr>
             <w:rStyle w:val="Hyperlink"/>
@@ -6848,7 +6935,7 @@
       <w:r>
         <w:t xml:space="preserve">MIT Press. (2024). A New Meta-Analysis of the Proteus Effect Studies. Retrieved from </w:t>
       </w:r>
-      <w:hyperlink r:id="rId18" w:history="1">
+      <w:hyperlink r:id="rId19" w:history="1">
         <w:r>
           <w:rPr>
             <w:rStyle w:val="Hyperlink"/>
@@ -6912,7 +6999,7 @@
       <w:r>
         <w:t xml:space="preserve">Statista. (2024). Share of VR Headset Owners by Age (UK). Retrieved from </w:t>
       </w:r>
-      <w:hyperlink r:id="rId19" w:history="1">
+      <w:hyperlink r:id="rId20" w:history="1">
         <w:r>
           <w:rPr>
             <w:rStyle w:val="Hyperlink"/>
@@ -6929,7 +7016,7 @@
         <w:pStyle w:val="Heading1"/>
       </w:pPr>
       <w:r>
-        <w:t>8</w:t>
+        <w:t>10</w:t>
       </w:r>
       <w:r>
         <w:t xml:space="preserve"> Appendix</w:t>
@@ -7500,6 +7587,9 @@
         </w:rPr>
       </w:pPr>
       <w:r>
+        <w:rPr>
+          <w:noProof/>
+        </w:rPr>
         <w:drawing>
           <wp:inline distT="0" distB="0" distL="0" distR="0" wp14:anchorId="2225DAB9" wp14:editId="28A6708C">
             <wp:extent cx="3827606" cy="2209800"/>
@@ -7518,7 +7608,7 @@
                     </pic:cNvPicPr>
                   </pic:nvPicPr>
                   <pic:blipFill>
-                    <a:blip r:embed="rId20">
+                    <a:blip r:embed="rId21">
                       <a:extLst>
                         <a:ext uri="{28A0092B-C50C-407E-A947-70E740481C1C}">
                           <a14:useLocalDpi xmlns:a14="http://schemas.microsoft.com/office/drawing/2010/main" val="0"/>
@@ -7574,6 +7664,9 @@
         </w:rPr>
       </w:pPr>
       <w:r>
+        <w:rPr>
+          <w:noProof/>
+        </w:rPr>
         <w:lastRenderedPageBreak/>
         <w:drawing>
           <wp:anchor distT="0" distB="0" distL="114300" distR="114300" simplePos="0" relativeHeight="251659264" behindDoc="0" locked="0" layoutInCell="1" allowOverlap="1" wp14:anchorId="25FF34BA" wp14:editId="45490BDA">
@@ -7601,7 +7694,7 @@
                     </pic:cNvPicPr>
                   </pic:nvPicPr>
                   <pic:blipFill>
-                    <a:blip r:embed="rId21">
+                    <a:blip r:embed="rId22">
                       <a:extLst>
                         <a:ext uri="{28A0092B-C50C-407E-A947-70E740481C1C}">
                           <a14:useLocalDpi xmlns:a14="http://schemas.microsoft.com/office/drawing/2010/main" val="0"/>
@@ -7654,6 +7747,7 @@
       </w:pPr>
       <w:r>
         <w:rPr>
+          <w:noProof/>
           <w:highlight w:val="yellow"/>
         </w:rPr>
         <w:drawing>
@@ -7674,7 +7768,7 @@
                     </pic:cNvPicPr>
                   </pic:nvPicPr>
                   <pic:blipFill>
-                    <a:blip r:embed="rId22">
+                    <a:blip r:embed="rId23">
                       <a:extLst>
                         <a:ext uri="{28A0092B-C50C-407E-A947-70E740481C1C}">
                           <a14:useLocalDpi xmlns:a14="http://schemas.microsoft.com/office/drawing/2010/main" val="0"/>
@@ -7707,7 +7801,7 @@
       </w:r>
     </w:p>
     <w:sectPr>
-      <w:headerReference w:type="default" r:id="rId23"/>
+      <w:headerReference w:type="default" r:id="rId24"/>
       <w:pgSz w:w="11906" w:h="16838"/>
       <w:pgMar w:top="1440" w:right="1440" w:bottom="1440" w:left="1440" w:header="708" w:footer="708" w:gutter="0"/>
       <w:cols w:space="708"/>

</xml_diff>